<commit_message>
Updated with redux in homepage
</commit_message>
<xml_diff>
--- a/Asset Management.docx
+++ b/Asset Management.docx
@@ -63,21 +63,7 @@
         <w:rPr>
           <w:lang w:val="en-US"/>
         </w:rPr>
-        <w:t xml:space="preserve">This can be achieved by using the </w:t>
-      </w:r>
-      <w:proofErr w:type="spellStart"/>
-      <w:r>
-        <w:rPr>
-          <w:lang w:val="en-US"/>
-        </w:rPr>
-        <w:t>AnalyzeImage</w:t>
-      </w:r>
-      <w:proofErr w:type="spellEnd"/>
-      <w:r>
-        <w:rPr>
-          <w:lang w:val="en-US"/>
-        </w:rPr>
-        <w:t xml:space="preserve"> functionality of computer vision</w:t>
+        <w:t>This can be achieved by using the AnalyzeImage functionality of computer vision</w:t>
       </w:r>
     </w:p>
     <w:p>
@@ -350,21 +336,7 @@
         <w:rPr>
           <w:lang w:val="en-US"/>
         </w:rPr>
-        <w:t xml:space="preserve"> When running the solution for the first time, the migration of </w:t>
-      </w:r>
-      <w:proofErr w:type="spellStart"/>
-      <w:r>
-        <w:rPr>
-          <w:lang w:val="en-US"/>
-        </w:rPr>
-        <w:t>sql</w:t>
-      </w:r>
-      <w:proofErr w:type="spellEnd"/>
-      <w:r>
-        <w:rPr>
-          <w:lang w:val="en-US"/>
-        </w:rPr>
-        <w:t xml:space="preserve"> process is automatically done and the first row for Asset table is seeded. The first row is seeded as below.</w:t>
+        <w:t xml:space="preserve"> When running the solution for the first time, the migration of sql process is automatically done and the first row for Asset table is seeded. The first row is seeded as below.</w:t>
       </w:r>
     </w:p>
     <w:p>
@@ -458,21 +430,7 @@
         <w:rPr>
           <w:lang w:val="en-US"/>
         </w:rPr>
-        <w:t xml:space="preserve">. Swagger has been configured to test the rest </w:t>
-      </w:r>
-      <w:proofErr w:type="spellStart"/>
-      <w:r>
-        <w:rPr>
-          <w:lang w:val="en-US"/>
-        </w:rPr>
-        <w:t>api</w:t>
-      </w:r>
-      <w:proofErr w:type="spellEnd"/>
-      <w:r>
-        <w:rPr>
-          <w:lang w:val="en-US"/>
-        </w:rPr>
-        <w:t>.</w:t>
+        <w:t>. Swagger has been configured to test the rest api.</w:t>
       </w:r>
     </w:p>
     <w:p>
@@ -624,41 +582,13 @@
         <w:rPr>
           <w:lang w:val="en-US"/>
         </w:rPr>
-        <w:t>“</w:t>
-      </w:r>
-      <w:proofErr w:type="spellStart"/>
-      <w:r>
-        <w:rPr>
-          <w:lang w:val="en-US"/>
-        </w:rPr>
-        <w:t>Dirico</w:t>
-      </w:r>
-      <w:proofErr w:type="spellEnd"/>
-      <w:r>
-        <w:rPr>
-          <w:lang w:val="en-US"/>
-        </w:rPr>
-        <w:t xml:space="preserve"> Parent”</w:t>
-      </w:r>
-      <w:r>
-        <w:rPr>
-          <w:lang w:val="en-US"/>
-        </w:rPr>
-        <w:t xml:space="preserve"> with </w:t>
-      </w:r>
-      <w:proofErr w:type="spellStart"/>
-      <w:r>
-        <w:rPr>
-          <w:lang w:val="en-US"/>
-        </w:rPr>
-        <w:t>assetId</w:t>
-      </w:r>
-      <w:proofErr w:type="spellEnd"/>
-      <w:r>
-        <w:rPr>
-          <w:lang w:val="en-US"/>
-        </w:rPr>
-        <w:t xml:space="preserve"> “1”</w:t>
+        <w:t>“Dirico Parent”</w:t>
+      </w:r>
+      <w:r>
+        <w:rPr>
+          <w:lang w:val="en-US"/>
+        </w:rPr>
+        <w:t xml:space="preserve"> with assetId “1”</w:t>
       </w:r>
     </w:p>
     <w:p>
@@ -677,14 +607,7 @@
         <w:rPr>
           <w:lang w:val="en-US"/>
         </w:rPr>
-        <w:t xml:space="preserve">ed </w:t>
-      </w:r>
-      <w:proofErr w:type="gramStart"/>
-      <w:r>
-        <w:rPr>
-          <w:lang w:val="en-US"/>
-        </w:rPr>
-        <w:t xml:space="preserve">in </w:t>
+        <w:t xml:space="preserve">ed in </w:t>
       </w:r>
       <w:r>
         <w:rPr>
@@ -692,7 +615,6 @@
         </w:rPr>
         <w:t xml:space="preserve"> asset</w:t>
       </w:r>
-      <w:proofErr w:type="gramEnd"/>
       <w:r>
         <w:rPr>
           <w:lang w:val="en-US"/>
@@ -758,21 +680,7 @@
         <w:rPr>
           <w:lang w:val="en-US"/>
         </w:rPr>
-        <w:t xml:space="preserve"> the default </w:t>
-      </w:r>
-      <w:proofErr w:type="spellStart"/>
-      <w:r>
-        <w:rPr>
-          <w:lang w:val="en-US"/>
-        </w:rPr>
-        <w:t>GetThumbnail</w:t>
-      </w:r>
-      <w:proofErr w:type="spellEnd"/>
-      <w:r>
-        <w:rPr>
-          <w:lang w:val="en-US"/>
-        </w:rPr>
-        <w:t xml:space="preserve"> version for less complexity.  </w:t>
+        <w:t xml:space="preserve"> the default GetThumbnail version for less complexity.  </w:t>
       </w:r>
       <w:r>
         <w:rPr>
@@ -826,21 +734,7 @@
         <w:rPr>
           <w:lang w:val="en-US"/>
         </w:rPr>
-        <w:t xml:space="preserve"> Below </w:t>
-      </w:r>
-      <w:proofErr w:type="gramStart"/>
-      <w:r>
-        <w:rPr>
-          <w:lang w:val="en-US"/>
-        </w:rPr>
-        <w:t>is</w:t>
-      </w:r>
-      <w:proofErr w:type="gramEnd"/>
-      <w:r>
-        <w:rPr>
-          <w:lang w:val="en-US"/>
-        </w:rPr>
-        <w:t xml:space="preserve"> the seeded values</w:t>
+        <w:t xml:space="preserve"> Below is the seeded values</w:t>
       </w:r>
     </w:p>
     <w:p>
@@ -944,21 +838,7 @@
         <w:rPr>
           <w:lang w:val="en-US"/>
         </w:rPr>
-        <w:t xml:space="preserve">The homepage has the functionality to add a folder or an image. A </w:t>
-      </w:r>
-      <w:proofErr w:type="spellStart"/>
-      <w:r>
-        <w:rPr>
-          <w:lang w:val="en-US"/>
-        </w:rPr>
-        <w:t>gridlist</w:t>
-      </w:r>
-      <w:proofErr w:type="spellEnd"/>
-      <w:r>
-        <w:rPr>
-          <w:lang w:val="en-US"/>
-        </w:rPr>
-        <w:t xml:space="preserve"> of assets uploaded is also shown. These shown images are thumbnails.</w:t>
+        <w:t>The homepage has the functionality to add a folder or an image. A gridlist of assets uploaded is also shown. These shown images are thumbnails.</w:t>
       </w:r>
     </w:p>
     <w:p>
@@ -976,21 +856,7 @@
         <w:rPr>
           <w:lang w:val="en-US"/>
         </w:rPr>
-        <w:t xml:space="preserve">The </w:t>
-      </w:r>
-      <w:proofErr w:type="spellStart"/>
-      <w:r>
-        <w:rPr>
-          <w:lang w:val="en-US"/>
-        </w:rPr>
-        <w:t>assetdetails</w:t>
-      </w:r>
-      <w:proofErr w:type="spellEnd"/>
-      <w:r>
-        <w:rPr>
-          <w:lang w:val="en-US"/>
-        </w:rPr>
-        <w:t xml:space="preserve"> page shows the actual image and the variants created in background</w:t>
+        <w:t>The assetdetails page shows the actual image and the variants created in background</w:t>
       </w:r>
     </w:p>
     <w:p>
@@ -1014,21 +880,7 @@
         <w:rPr>
           <w:lang w:val="en-US"/>
         </w:rPr>
-        <w:t xml:space="preserve">The </w:t>
-      </w:r>
-      <w:proofErr w:type="spellStart"/>
-      <w:r>
-        <w:rPr>
-          <w:lang w:val="en-US"/>
-        </w:rPr>
-        <w:t>folderstruct</w:t>
-      </w:r>
-      <w:proofErr w:type="spellEnd"/>
-      <w:r>
-        <w:rPr>
-          <w:lang w:val="en-US"/>
-        </w:rPr>
-        <w:t xml:space="preserve"> component uses the common state. While creating a folder or asset from the homepage</w:t>
+        <w:t>The folderstruct component uses the common state. While creating a folder or asset from the homepage</w:t>
       </w:r>
       <w:r>
         <w:rPr>
@@ -1108,21 +960,7 @@
         <w:rPr>
           <w:lang w:val="en-US"/>
         </w:rPr>
-        <w:t xml:space="preserve">Only trigger the get request when more media is required for </w:t>
-      </w:r>
-      <w:proofErr w:type="spellStart"/>
-      <w:r>
-        <w:rPr>
-          <w:lang w:val="en-US"/>
-        </w:rPr>
-        <w:t>eg</w:t>
-      </w:r>
-      <w:proofErr w:type="spellEnd"/>
-      <w:r>
-        <w:rPr>
-          <w:lang w:val="en-US"/>
-        </w:rPr>
-        <w:t xml:space="preserve"> when scrolling</w:t>
+        <w:t>Only trigger the get request when more media is required for eg when scrolling</w:t>
       </w:r>
     </w:p>
     <w:p>
@@ -1194,14 +1032,7 @@
         <w:rPr>
           <w:lang w:val="en-US"/>
         </w:rPr>
-        <w:t xml:space="preserve">Showing responsive designs for </w:t>
-      </w:r>
-      <w:proofErr w:type="spellStart"/>
-      <w:r>
-        <w:rPr>
-          <w:lang w:val="en-US"/>
-        </w:rPr>
-        <w:t>grid</w:t>
+        <w:t>Showing responsive designs for grid</w:t>
       </w:r>
       <w:r>
         <w:rPr>
@@ -1209,7 +1040,6 @@
         </w:rPr>
         <w:t>list</w:t>
       </w:r>
-      <w:proofErr w:type="spellEnd"/>
       <w:r>
         <w:rPr>
           <w:lang w:val="en-US"/>
@@ -1232,35 +1062,7 @@
         <w:rPr>
           <w:lang w:val="en-US"/>
         </w:rPr>
-        <w:t xml:space="preserve">I used the </w:t>
-      </w:r>
-      <w:proofErr w:type="spellStart"/>
-      <w:r>
-        <w:rPr>
-          <w:lang w:val="en-US"/>
-        </w:rPr>
-        <w:t>gridlist</w:t>
-      </w:r>
-      <w:proofErr w:type="spellEnd"/>
-      <w:r>
-        <w:rPr>
-          <w:lang w:val="en-US"/>
-        </w:rPr>
-        <w:t xml:space="preserve"> with material UI. I was not able to implement responsiveness directly. I think I need to use the default grid in ‘material </w:t>
-      </w:r>
-      <w:proofErr w:type="spellStart"/>
-      <w:r>
-        <w:rPr>
-          <w:lang w:val="en-US"/>
-        </w:rPr>
-        <w:t>ui</w:t>
-      </w:r>
-      <w:proofErr w:type="spellEnd"/>
-      <w:r>
-        <w:rPr>
-          <w:lang w:val="en-US"/>
-        </w:rPr>
-        <w:t>’ itself</w:t>
+        <w:t>I used the gridlist with material UI. I was not able to implement responsiveness directly. I think I need to use the default grid in ‘material ui’ itself</w:t>
       </w:r>
     </w:p>
     <w:p>
@@ -1322,19 +1124,11 @@
         </w:rPr>
         <w:t xml:space="preserve">Caching and </w:t>
       </w:r>
-      <w:proofErr w:type="spellStart"/>
-      <w:r>
-        <w:rPr>
-          <w:lang w:val="en-US"/>
-        </w:rPr>
-        <w:t>Akame</w:t>
-      </w:r>
-      <w:proofErr w:type="spellEnd"/>
-      <w:r>
-        <w:rPr>
-          <w:lang w:val="en-US"/>
-        </w:rPr>
-        <w:t xml:space="preserve"> cache </w:t>
+      <w:r>
+        <w:rPr>
+          <w:lang w:val="en-US"/>
+        </w:rPr>
+        <w:t xml:space="preserve">Akame cache </w:t>
       </w:r>
       <w:r>
         <w:rPr>
@@ -1382,44 +1176,28 @@
         <w:rPr>
           <w:lang w:val="en-US"/>
         </w:rPr>
-        <w:t xml:space="preserve">Creating env file for the react application to configure the API </w:t>
-      </w:r>
-      <w:proofErr w:type="spellStart"/>
-      <w:r>
-        <w:rPr>
-          <w:lang w:val="en-US"/>
-        </w:rPr>
-        <w:t>url</w:t>
-      </w:r>
-      <w:proofErr w:type="spellEnd"/>
-      <w:r>
-        <w:rPr>
-          <w:lang w:val="en-US"/>
-        </w:rPr>
-        <w:t xml:space="preserve">. Right </w:t>
-      </w:r>
-      <w:proofErr w:type="gramStart"/>
-      <w:r>
-        <w:rPr>
-          <w:lang w:val="en-US"/>
-        </w:rPr>
-        <w:t>now</w:t>
-      </w:r>
-      <w:proofErr w:type="gramEnd"/>
-      <w:r>
-        <w:rPr>
-          <w:lang w:val="en-US"/>
-        </w:rPr>
-        <w:t xml:space="preserve"> it is in </w:t>
-      </w:r>
-      <w:proofErr w:type="spellStart"/>
-      <w:r>
-        <w:rPr>
-          <w:lang w:val="en-US"/>
-        </w:rPr>
-        <w:t>config.ts</w:t>
-      </w:r>
-      <w:proofErr w:type="spellEnd"/>
+        <w:t>Creating env file for the react application to configure the API url. Right now it is in config.ts</w:t>
+      </w:r>
+    </w:p>
+    <w:p>
+      <w:pPr>
+        <w:pStyle w:val="ListParagraph"/>
+        <w:numPr>
+          <w:ilvl w:val="0"/>
+          <w:numId w:val="2"/>
+        </w:numPr>
+        <w:rPr>
+          <w:lang w:val="en-US"/>
+        </w:rPr>
+      </w:pPr>
+      <w:r>
+        <w:rPr>
+          <w:lang w:val="en-US"/>
+        </w:rPr>
+        <w:t>Implement Logger</w:t>
+      </w:r>
+      <w:bookmarkStart w:id="0" w:name="_GoBack"/>
+      <w:bookmarkEnd w:id="0"/>
     </w:p>
     <w:p>
       <w:pPr>
@@ -1490,64 +1268,14 @@
         <w:rPr>
           <w:lang w:val="en-US"/>
         </w:rPr>
-        <w:t xml:space="preserve">Update the </w:t>
-      </w:r>
-      <w:proofErr w:type="spellStart"/>
-      <w:r>
-        <w:rPr>
-          <w:lang w:val="en-US"/>
-        </w:rPr>
-        <w:t>connectionstring</w:t>
-      </w:r>
-      <w:proofErr w:type="spellEnd"/>
-      <w:r>
-        <w:rPr>
-          <w:lang w:val="en-US"/>
-        </w:rPr>
-        <w:t xml:space="preserve"> in </w:t>
-      </w:r>
-      <w:r>
-        <w:rPr>
-          <w:lang w:val="en-US"/>
-        </w:rPr>
-        <w:t>\</w:t>
-      </w:r>
-      <w:proofErr w:type="spellStart"/>
-      <w:r>
-        <w:rPr>
-          <w:lang w:val="en-US"/>
-        </w:rPr>
-        <w:t>AssetBook</w:t>
-      </w:r>
-      <w:proofErr w:type="spellEnd"/>
-      <w:r>
-        <w:rPr>
-          <w:lang w:val="en-US"/>
-        </w:rPr>
-        <w:t>\</w:t>
-      </w:r>
-      <w:proofErr w:type="spellStart"/>
-      <w:r>
-        <w:rPr>
-          <w:lang w:val="en-US"/>
-        </w:rPr>
-        <w:t>AssetManagement</w:t>
-      </w:r>
-      <w:proofErr w:type="spellEnd"/>
-      <w:r>
-        <w:rPr>
-          <w:lang w:val="en-US"/>
-        </w:rPr>
-        <w:t>\</w:t>
-      </w:r>
-      <w:proofErr w:type="spellStart"/>
-      <w:r>
-        <w:rPr>
-          <w:lang w:val="en-US"/>
-        </w:rPr>
-        <w:t>appsettings.json</w:t>
-      </w:r>
-      <w:proofErr w:type="spellEnd"/>
+        <w:t xml:space="preserve">Update the connectionstring in </w:t>
+      </w:r>
+      <w:r>
+        <w:rPr>
+          <w:lang w:val="en-US"/>
+        </w:rPr>
+        <w:t>\AssetBook\AssetManagement\appsettings.json</w:t>
+      </w:r>
       <w:r>
         <w:rPr>
           <w:lang w:val="en-US"/>
@@ -1605,7 +1333,6 @@
         </w:rPr>
         <w:t xml:space="preserve">, update the same in </w:t>
       </w:r>
-      <w:proofErr w:type="spellStart"/>
       <w:r>
         <w:rPr>
           <w:rFonts w:ascii="Consolas" w:hAnsi="Consolas" w:cs="Consolas"/>
@@ -1615,7 +1342,6 @@
         </w:rPr>
         <w:t>CorsOptions</w:t>
       </w:r>
-      <w:proofErr w:type="spellEnd"/>
       <w:r>
         <w:rPr>
           <w:rFonts w:ascii="Consolas" w:hAnsi="Consolas" w:cs="Consolas"/>
@@ -1640,42 +1366,12 @@
         </w:rPr>
         <w:t xml:space="preserve"> </w:t>
       </w:r>
-      <w:proofErr w:type="spellStart"/>
-      <w:r>
-        <w:rPr>
-          <w:lang w:val="en-US"/>
-        </w:rPr>
-        <w:t>AssetBook</w:t>
-      </w:r>
-      <w:proofErr w:type="spellEnd"/>
-      <w:r>
-        <w:rPr>
-          <w:lang w:val="en-US"/>
-        </w:rPr>
-        <w:t>\</w:t>
-      </w:r>
-      <w:proofErr w:type="spellStart"/>
-      <w:r>
-        <w:rPr>
-          <w:lang w:val="en-US"/>
-        </w:rPr>
-        <w:t>AssetManagement</w:t>
-      </w:r>
-      <w:proofErr w:type="spellEnd"/>
-      <w:r>
-        <w:rPr>
-          <w:lang w:val="en-US"/>
-        </w:rPr>
-        <w:t>\</w:t>
-      </w:r>
-      <w:proofErr w:type="spellStart"/>
-      <w:r>
-        <w:rPr>
-          <w:lang w:val="en-US"/>
-        </w:rPr>
-        <w:t>appsettings.json</w:t>
-      </w:r>
-      <w:proofErr w:type="spellEnd"/>
+      <w:r>
+        <w:rPr>
+          <w:lang w:val="en-US"/>
+        </w:rPr>
+        <w:t>AssetBook\AssetManagement\appsettings.json</w:t>
+      </w:r>
       <w:r>
         <w:rPr>
           <w:lang w:val="en-US"/>
@@ -1712,63 +1408,7 @@
         <w:rPr>
           <w:lang w:val="en-US"/>
         </w:rPr>
-        <w:t xml:space="preserve">If at all the </w:t>
-      </w:r>
-      <w:proofErr w:type="spellStart"/>
-      <w:r>
-        <w:rPr>
-          <w:lang w:val="en-US"/>
-        </w:rPr>
-        <w:t>baseurl</w:t>
-      </w:r>
-      <w:proofErr w:type="spellEnd"/>
-      <w:r>
-        <w:rPr>
-          <w:lang w:val="en-US"/>
-        </w:rPr>
-        <w:t xml:space="preserve"> for the </w:t>
-      </w:r>
-      <w:proofErr w:type="spellStart"/>
-      <w:r>
-        <w:rPr>
-          <w:lang w:val="en-US"/>
-        </w:rPr>
-        <w:t>api</w:t>
-      </w:r>
-      <w:proofErr w:type="spellEnd"/>
-      <w:r>
-        <w:rPr>
-          <w:lang w:val="en-US"/>
-        </w:rPr>
-        <w:t xml:space="preserve"> needs a change, it needs to be updated in ‘</w:t>
-      </w:r>
-      <w:proofErr w:type="spellStart"/>
-      <w:r>
-        <w:rPr>
-          <w:lang w:val="en-US"/>
-        </w:rPr>
-        <w:t>src</w:t>
-      </w:r>
-      <w:proofErr w:type="spellEnd"/>
-      <w:r>
-        <w:rPr>
-          <w:lang w:val="en-US"/>
-        </w:rPr>
-        <w:t>/</w:t>
-      </w:r>
-      <w:proofErr w:type="spellStart"/>
-      <w:r>
-        <w:rPr>
-          <w:lang w:val="en-US"/>
-        </w:rPr>
-        <w:t>config.ts</w:t>
-      </w:r>
-      <w:proofErr w:type="spellEnd"/>
-      <w:r>
-        <w:rPr>
-          <w:lang w:val="en-US"/>
-        </w:rPr>
-        <w:t>’. This is because currently I have not created the env configuration</w:t>
+        <w:t>If at all the baseurl for the api needs a change, it needs to be updated in ‘src/config.ts’. This is because currently I have not created the env configuration</w:t>
       </w:r>
       <w:r>
         <w:rPr>
@@ -1776,8 +1416,6 @@
         </w:rPr>
         <w:t>.</w:t>
       </w:r>
-      <w:bookmarkStart w:id="0" w:name="_GoBack"/>
-      <w:bookmarkEnd w:id="0"/>
     </w:p>
     <w:p>
       <w:pPr>

</xml_diff>

<commit_message>
Updated with azure sql server and documented updated.
</commit_message>
<xml_diff>
--- a/Asset Management.docx
+++ b/Asset Management.docx
@@ -228,13 +228,7 @@
         <w:rPr>
           <w:lang w:val="en-US"/>
         </w:rPr>
-        <w:t xml:space="preserve"> </w:t>
-      </w:r>
-      <w:r>
-        <w:rPr>
-          <w:lang w:val="en-US"/>
-        </w:rPr>
-        <w:t>(Else materialized path approach or nested set tree approach could be suggested).</w:t>
+        <w:t xml:space="preserve"> (Else materialized path approach or nested set tree approach could be suggested).</w:t>
       </w:r>
       <w:r>
         <w:rPr>
@@ -638,55 +632,7 @@
         <w:rPr>
           <w:lang w:val="en-US"/>
         </w:rPr>
-        <w:t>More h</w:t>
-      </w:r>
-      <w:r>
-        <w:rPr>
-          <w:lang w:val="en-US"/>
-        </w:rPr>
-        <w:t xml:space="preserve">igher clarity </w:t>
-      </w:r>
-      <w:r>
-        <w:rPr>
-          <w:lang w:val="en-US"/>
-        </w:rPr>
-        <w:t>pictures</w:t>
-      </w:r>
-      <w:r>
-        <w:rPr>
-          <w:lang w:val="en-US"/>
-        </w:rPr>
-        <w:t xml:space="preserve"> can be created for variants</w:t>
-      </w:r>
-      <w:r>
-        <w:rPr>
-          <w:lang w:val="en-US"/>
-        </w:rPr>
-        <w:t xml:space="preserve"> if required</w:t>
-      </w:r>
-      <w:r>
-        <w:rPr>
-          <w:lang w:val="en-US"/>
-        </w:rPr>
-        <w:t>. Curren</w:t>
-      </w:r>
-      <w:r>
-        <w:rPr>
-          <w:lang w:val="en-US"/>
-        </w:rPr>
-        <w:t>tly I have used</w:t>
-      </w:r>
-      <w:r>
-        <w:rPr>
-          <w:lang w:val="en-US"/>
-        </w:rPr>
-        <w:t xml:space="preserve"> the default GetThumbnail version for less complexity.  </w:t>
-      </w:r>
-      <w:r>
-        <w:rPr>
-          <w:lang w:val="en-US"/>
-        </w:rPr>
-        <w:t xml:space="preserve">Computer vision for thumbnail creation by default can only generate with a maximum height and width of 1040. </w:t>
+        <w:t xml:space="preserve">More higher clarity pictures can be created for variants if required. Currently I have used the default GetThumbnail version for less complexity.  Computer vision for thumbnail creation by default can only generate with a maximum height and width of 1040. </w:t>
       </w:r>
       <w:r>
         <w:rPr>
@@ -1069,6 +1015,26 @@
       <w:pPr>
         <w:pStyle w:val="ListParagraph"/>
         <w:numPr>
+          <w:ilvl w:val="1"/>
+          <w:numId w:val="2"/>
+        </w:numPr>
+        <w:rPr>
+          <w:lang w:val="en-US"/>
+        </w:rPr>
+      </w:pPr>
+      <w:r>
+        <w:rPr>
+          <w:lang w:val="en-US"/>
+        </w:rPr>
+        <w:t>Clean up UI</w:t>
+      </w:r>
+      <w:bookmarkStart w:id="0" w:name="_GoBack"/>
+      <w:bookmarkEnd w:id="0"/>
+    </w:p>
+    <w:p>
+      <w:pPr>
+        <w:pStyle w:val="ListParagraph"/>
+        <w:numPr>
           <w:ilvl w:val="0"/>
           <w:numId w:val="2"/>
         </w:numPr>
@@ -1080,19 +1046,7 @@
         <w:rPr>
           <w:lang w:val="en-US"/>
         </w:rPr>
-        <w:t xml:space="preserve">If assets size may grow like more that 20k, need to tweak the system for a </w:t>
-      </w:r>
-      <w:r>
-        <w:rPr>
-          <w:lang w:val="en-US"/>
-        </w:rPr>
-        <w:t>container-based</w:t>
-      </w:r>
-      <w:r>
-        <w:rPr>
-          <w:lang w:val="en-US"/>
-        </w:rPr>
-        <w:t xml:space="preserve"> approach</w:t>
+        <w:t>If assets size may grow like more that 20k, need to tweak the system for a container-based approach</w:t>
       </w:r>
       <w:r>
         <w:rPr>
@@ -1196,8 +1150,6 @@
         </w:rPr>
         <w:t>Implement Logger</w:t>
       </w:r>
-      <w:bookmarkStart w:id="0" w:name="_GoBack"/>
-      <w:bookmarkEnd w:id="0"/>
     </w:p>
     <w:p>
       <w:pPr>
@@ -1281,6 +1233,24 @@
           <w:lang w:val="en-US"/>
         </w:rPr>
         <w:t>.</w:t>
+      </w:r>
+    </w:p>
+    <w:p>
+      <w:pPr>
+        <w:pStyle w:val="ListParagraph"/>
+        <w:numPr>
+          <w:ilvl w:val="1"/>
+          <w:numId w:val="5"/>
+        </w:numPr>
+        <w:rPr>
+          <w:lang w:val="en-US"/>
+        </w:rPr>
+      </w:pPr>
+      <w:r>
+        <w:rPr>
+          <w:lang w:val="en-US"/>
+        </w:rPr>
+        <w:t>I have mapped azure sql server by default. Please let me know the IP address, if you want to use the same SQL server. I can add it to the firewall settings.</w:t>
       </w:r>
     </w:p>
     <w:p>
@@ -1340,16 +1310,7 @@
           <w:sz w:val="19"/>
           <w:szCs w:val="19"/>
         </w:rPr>
-        <w:t>CorsOptions</w:t>
-      </w:r>
-      <w:r>
-        <w:rPr>
-          <w:rFonts w:ascii="Consolas" w:hAnsi="Consolas" w:cs="Consolas"/>
-          <w:color w:val="2E75B6"/>
-          <w:sz w:val="19"/>
-          <w:szCs w:val="19"/>
-        </w:rPr>
-        <w:t xml:space="preserve"> origin </w:t>
+        <w:t xml:space="preserve">CorsOptions origin </w:t>
       </w:r>
       <w:r>
         <w:rPr>
@@ -1667,7 +1628,7 @@
         <w:rFonts w:hint="default"/>
       </w:rPr>
     </w:lvl>
-    <w:lvl w:ilvl="1" w:tplc="40090019" w:tentative="1">
+    <w:lvl w:ilvl="1" w:tplc="40090019">
       <w:start w:val="1"/>
       <w:numFmt w:val="lowerLetter"/>
       <w:lvlText w:val="%2."/>

</xml_diff>

<commit_message>
Updating the document on how metadata solution to be done in thread
</commit_message>
<xml_diff>
--- a/Asset Management.docx
+++ b/Asset Management.docx
@@ -63,7 +63,21 @@
         <w:rPr>
           <w:lang w:val="en-US"/>
         </w:rPr>
-        <w:t>This can be achieved by using the AnalyzeImage functionality of computer vision</w:t>
+        <w:t xml:space="preserve">This can be achieved by using the </w:t>
+      </w:r>
+      <w:proofErr w:type="spellStart"/>
+      <w:r>
+        <w:rPr>
+          <w:lang w:val="en-US"/>
+        </w:rPr>
+        <w:t>AnalyzeImage</w:t>
+      </w:r>
+      <w:proofErr w:type="spellEnd"/>
+      <w:r>
+        <w:rPr>
+          <w:lang w:val="en-US"/>
+        </w:rPr>
+        <w:t xml:space="preserve"> functionality of computer vision</w:t>
       </w:r>
     </w:p>
     <w:p>
@@ -83,6 +97,82 @@
         </w:rPr>
         <w:t xml:space="preserve">A database table metadata has been created. If searching using tags are required, table of tags also can be created. </w:t>
       </w:r>
+    </w:p>
+    <w:p>
+      <w:pPr>
+        <w:pStyle w:val="ListParagraph"/>
+        <w:numPr>
+          <w:ilvl w:val="1"/>
+          <w:numId w:val="1"/>
+        </w:numPr>
+        <w:rPr>
+          <w:lang w:val="en-US"/>
+        </w:rPr>
+      </w:pPr>
+      <w:r>
+        <w:rPr>
+          <w:lang w:val="en-US"/>
+        </w:rPr>
+        <w:t xml:space="preserve">Since this </w:t>
+      </w:r>
+      <w:proofErr w:type="gramStart"/>
+      <w:r>
+        <w:rPr>
+          <w:lang w:val="en-US"/>
+        </w:rPr>
+        <w:t>has to</w:t>
+      </w:r>
+      <w:proofErr w:type="gramEnd"/>
+      <w:r>
+        <w:rPr>
+          <w:lang w:val="en-US"/>
+        </w:rPr>
+        <w:t xml:space="preserve"> be executed in parallel thread, and </w:t>
+      </w:r>
+      <w:proofErr w:type="spellStart"/>
+      <w:r>
+        <w:rPr>
+          <w:lang w:val="en-US"/>
+        </w:rPr>
+        <w:t>datacontext</w:t>
+      </w:r>
+      <w:proofErr w:type="spellEnd"/>
+      <w:r>
+        <w:rPr>
+          <w:lang w:val="en-US"/>
+        </w:rPr>
+        <w:t xml:space="preserve"> is in scoped state, </w:t>
+      </w:r>
+      <w:proofErr w:type="spellStart"/>
+      <w:r>
+        <w:rPr>
+          <w:lang w:val="en-US"/>
+        </w:rPr>
+        <w:t>IServicescopeFactory</w:t>
+      </w:r>
+      <w:proofErr w:type="spellEnd"/>
+      <w:r>
+        <w:rPr>
+          <w:lang w:val="en-US"/>
+        </w:rPr>
+        <w:t xml:space="preserve"> needs to be injected, so that </w:t>
+      </w:r>
+      <w:proofErr w:type="spellStart"/>
+      <w:r>
+        <w:rPr>
+          <w:lang w:val="en-US"/>
+        </w:rPr>
+        <w:t>datacontext</w:t>
+      </w:r>
+      <w:proofErr w:type="spellEnd"/>
+      <w:r>
+        <w:rPr>
+          <w:lang w:val="en-US"/>
+        </w:rPr>
+        <w:t xml:space="preserve"> can be created on the fly, whenever the thread is executed. </w:t>
+      </w:r>
+      <w:bookmarkStart w:id="0" w:name="_GoBack"/>
+      <w:bookmarkEnd w:id="0"/>
     </w:p>
     <w:p>
       <w:pPr>
@@ -330,7 +420,21 @@
         <w:rPr>
           <w:lang w:val="en-US"/>
         </w:rPr>
-        <w:t xml:space="preserve"> When running the solution for the first time, the migration of sql process is automatically done and the first row for Asset table is seeded. The first row is seeded as below.</w:t>
+        <w:t xml:space="preserve"> When running the solution for the first time, the migration of </w:t>
+      </w:r>
+      <w:proofErr w:type="spellStart"/>
+      <w:r>
+        <w:rPr>
+          <w:lang w:val="en-US"/>
+        </w:rPr>
+        <w:t>sql</w:t>
+      </w:r>
+      <w:proofErr w:type="spellEnd"/>
+      <w:r>
+        <w:rPr>
+          <w:lang w:val="en-US"/>
+        </w:rPr>
+        <w:t xml:space="preserve"> process is automatically done and the first row for Asset table is seeded. The first row is seeded as below.</w:t>
       </w:r>
     </w:p>
     <w:p>
@@ -424,7 +528,21 @@
         <w:rPr>
           <w:lang w:val="en-US"/>
         </w:rPr>
-        <w:t>. Swagger has been configured to test the rest api.</w:t>
+        <w:t xml:space="preserve">. Swagger has been configured to test the rest </w:t>
+      </w:r>
+      <w:proofErr w:type="spellStart"/>
+      <w:r>
+        <w:rPr>
+          <w:lang w:val="en-US"/>
+        </w:rPr>
+        <w:t>api</w:t>
+      </w:r>
+      <w:proofErr w:type="spellEnd"/>
+      <w:r>
+        <w:rPr>
+          <w:lang w:val="en-US"/>
+        </w:rPr>
+        <w:t>.</w:t>
       </w:r>
     </w:p>
     <w:p>
@@ -515,6 +633,7 @@
         <w:rPr>
           <w:lang w:val="en-US"/>
         </w:rPr>
+        <w:lastRenderedPageBreak/>
         <w:t>F</w:t>
       </w:r>
       <w:r>
@@ -563,7 +682,6 @@
         <w:rPr>
           <w:lang w:val="en-US"/>
         </w:rPr>
-        <w:lastRenderedPageBreak/>
         <w:t xml:space="preserve">The parent record in Asset table </w:t>
       </w:r>
       <w:r>
@@ -576,13 +694,41 @@
         <w:rPr>
           <w:lang w:val="en-US"/>
         </w:rPr>
-        <w:t>“Dirico Parent”</w:t>
-      </w:r>
-      <w:r>
-        <w:rPr>
-          <w:lang w:val="en-US"/>
-        </w:rPr>
-        <w:t xml:space="preserve"> with assetId “1”</w:t>
+        <w:t>“</w:t>
+      </w:r>
+      <w:proofErr w:type="spellStart"/>
+      <w:r>
+        <w:rPr>
+          <w:lang w:val="en-US"/>
+        </w:rPr>
+        <w:t>Dirico</w:t>
+      </w:r>
+      <w:proofErr w:type="spellEnd"/>
+      <w:r>
+        <w:rPr>
+          <w:lang w:val="en-US"/>
+        </w:rPr>
+        <w:t xml:space="preserve"> Parent”</w:t>
+      </w:r>
+      <w:r>
+        <w:rPr>
+          <w:lang w:val="en-US"/>
+        </w:rPr>
+        <w:t xml:space="preserve"> with </w:t>
+      </w:r>
+      <w:proofErr w:type="spellStart"/>
+      <w:r>
+        <w:rPr>
+          <w:lang w:val="en-US"/>
+        </w:rPr>
+        <w:t>assetId</w:t>
+      </w:r>
+      <w:proofErr w:type="spellEnd"/>
+      <w:r>
+        <w:rPr>
+          <w:lang w:val="en-US"/>
+        </w:rPr>
+        <w:t xml:space="preserve"> “1”</w:t>
       </w:r>
     </w:p>
     <w:p>
@@ -601,7 +747,14 @@
         <w:rPr>
           <w:lang w:val="en-US"/>
         </w:rPr>
-        <w:t xml:space="preserve">ed in </w:t>
+        <w:t xml:space="preserve">ed </w:t>
+      </w:r>
+      <w:proofErr w:type="gramStart"/>
+      <w:r>
+        <w:rPr>
+          <w:lang w:val="en-US"/>
+        </w:rPr>
+        <w:t xml:space="preserve">in </w:t>
       </w:r>
       <w:r>
         <w:rPr>
@@ -609,6 +762,7 @@
         </w:rPr>
         <w:t xml:space="preserve"> asset</w:t>
       </w:r>
+      <w:proofErr w:type="gramEnd"/>
       <w:r>
         <w:rPr>
           <w:lang w:val="en-US"/>
@@ -632,7 +786,21 @@
         <w:rPr>
           <w:lang w:val="en-US"/>
         </w:rPr>
-        <w:t xml:space="preserve">More higher clarity pictures can be created for variants if required. Currently I have used the default GetThumbnail version for less complexity.  Computer vision for thumbnail creation by default can only generate with a maximum height and width of 1040. </w:t>
+        <w:t xml:space="preserve">More higher clarity pictures can be created for variants if required. Currently I have used the default </w:t>
+      </w:r>
+      <w:proofErr w:type="spellStart"/>
+      <w:r>
+        <w:rPr>
+          <w:lang w:val="en-US"/>
+        </w:rPr>
+        <w:t>GetThumbnail</w:t>
+      </w:r>
+      <w:proofErr w:type="spellEnd"/>
+      <w:r>
+        <w:rPr>
+          <w:lang w:val="en-US"/>
+        </w:rPr>
+        <w:t xml:space="preserve"> version for less complexity.  Computer vision for thumbnail creation by default can only generate with a maximum height and width of 1040. </w:t>
       </w:r>
       <w:r>
         <w:rPr>
@@ -680,7 +848,21 @@
         <w:rPr>
           <w:lang w:val="en-US"/>
         </w:rPr>
-        <w:t xml:space="preserve"> Below is the seeded values</w:t>
+        <w:t xml:space="preserve"> Below </w:t>
+      </w:r>
+      <w:proofErr w:type="gramStart"/>
+      <w:r>
+        <w:rPr>
+          <w:lang w:val="en-US"/>
+        </w:rPr>
+        <w:t>is</w:t>
+      </w:r>
+      <w:proofErr w:type="gramEnd"/>
+      <w:r>
+        <w:rPr>
+          <w:lang w:val="en-US"/>
+        </w:rPr>
+        <w:t xml:space="preserve"> the seeded values</w:t>
       </w:r>
     </w:p>
     <w:p>
@@ -784,7 +966,21 @@
         <w:rPr>
           <w:lang w:val="en-US"/>
         </w:rPr>
-        <w:t>The homepage has the functionality to add a folder or an image. A gridlist of assets uploaded is also shown. These shown images are thumbnails.</w:t>
+        <w:t xml:space="preserve">The homepage has the functionality to add a folder or an image. A </w:t>
+      </w:r>
+      <w:proofErr w:type="spellStart"/>
+      <w:r>
+        <w:rPr>
+          <w:lang w:val="en-US"/>
+        </w:rPr>
+        <w:t>gridlist</w:t>
+      </w:r>
+      <w:proofErr w:type="spellEnd"/>
+      <w:r>
+        <w:rPr>
+          <w:lang w:val="en-US"/>
+        </w:rPr>
+        <w:t xml:space="preserve"> of assets uploaded is also shown. These shown images are thumbnails.</w:t>
       </w:r>
     </w:p>
     <w:p>
@@ -802,7 +998,21 @@
         <w:rPr>
           <w:lang w:val="en-US"/>
         </w:rPr>
-        <w:t>The assetdetails page shows the actual image and the variants created in background</w:t>
+        <w:t xml:space="preserve">The </w:t>
+      </w:r>
+      <w:proofErr w:type="spellStart"/>
+      <w:r>
+        <w:rPr>
+          <w:lang w:val="en-US"/>
+        </w:rPr>
+        <w:t>assetdetails</w:t>
+      </w:r>
+      <w:proofErr w:type="spellEnd"/>
+      <w:r>
+        <w:rPr>
+          <w:lang w:val="en-US"/>
+        </w:rPr>
+        <w:t xml:space="preserve"> page shows the actual image and the variants created in background</w:t>
       </w:r>
     </w:p>
     <w:p>
@@ -826,7 +1036,21 @@
         <w:rPr>
           <w:lang w:val="en-US"/>
         </w:rPr>
-        <w:t xml:space="preserve">The folderstruct component </w:t>
+        <w:t xml:space="preserve">The </w:t>
+      </w:r>
+      <w:proofErr w:type="spellStart"/>
+      <w:r>
+        <w:rPr>
+          <w:lang w:val="en-US"/>
+        </w:rPr>
+        <w:t>folderstruct</w:t>
+      </w:r>
+      <w:proofErr w:type="spellEnd"/>
+      <w:r>
+        <w:rPr>
+          <w:lang w:val="en-US"/>
+        </w:rPr>
+        <w:t xml:space="preserve"> component </w:t>
       </w:r>
       <w:r>
         <w:rPr>
@@ -834,8 +1058,6 @@
         </w:rPr>
         <w:t xml:space="preserve">and home page </w:t>
       </w:r>
-      <w:bookmarkStart w:id="0" w:name="_GoBack"/>
-      <w:bookmarkEnd w:id="0"/>
       <w:r>
         <w:rPr>
           <w:lang w:val="en-US"/>
@@ -920,7 +1142,21 @@
         <w:rPr>
           <w:lang w:val="en-US"/>
         </w:rPr>
-        <w:t>Only trigger the get request when more media is required for eg when scrolling</w:t>
+        <w:t xml:space="preserve">Only trigger the get request when more media is required for </w:t>
+      </w:r>
+      <w:proofErr w:type="spellStart"/>
+      <w:r>
+        <w:rPr>
+          <w:lang w:val="en-US"/>
+        </w:rPr>
+        <w:t>eg</w:t>
+      </w:r>
+      <w:proofErr w:type="spellEnd"/>
+      <w:r>
+        <w:rPr>
+          <w:lang w:val="en-US"/>
+        </w:rPr>
+        <w:t xml:space="preserve"> when scrolling</w:t>
       </w:r>
     </w:p>
     <w:p>
@@ -992,7 +1228,14 @@
         <w:rPr>
           <w:lang w:val="en-US"/>
         </w:rPr>
-        <w:t>Showing responsive designs for grid</w:t>
+        <w:t xml:space="preserve">Showing responsive designs for </w:t>
+      </w:r>
+      <w:proofErr w:type="spellStart"/>
+      <w:r>
+        <w:rPr>
+          <w:lang w:val="en-US"/>
+        </w:rPr>
+        <w:t>grid</w:t>
       </w:r>
       <w:r>
         <w:rPr>
@@ -1000,6 +1243,7 @@
         </w:rPr>
         <w:t>list</w:t>
       </w:r>
+      <w:proofErr w:type="spellEnd"/>
       <w:r>
         <w:rPr>
           <w:lang w:val="en-US"/>
@@ -1022,7 +1266,35 @@
         <w:rPr>
           <w:lang w:val="en-US"/>
         </w:rPr>
-        <w:t>I used the gridlist with material UI. I was not able to implement responsiveness directly. I think I need to use the default grid in ‘material ui’ itself</w:t>
+        <w:t xml:space="preserve">I used the </w:t>
+      </w:r>
+      <w:proofErr w:type="spellStart"/>
+      <w:r>
+        <w:rPr>
+          <w:lang w:val="en-US"/>
+        </w:rPr>
+        <w:t>gridlist</w:t>
+      </w:r>
+      <w:proofErr w:type="spellEnd"/>
+      <w:r>
+        <w:rPr>
+          <w:lang w:val="en-US"/>
+        </w:rPr>
+        <w:t xml:space="preserve"> with material UI. I was not able to implement responsiveness directly. I think I need to use the default grid in ‘material </w:t>
+      </w:r>
+      <w:proofErr w:type="spellStart"/>
+      <w:r>
+        <w:rPr>
+          <w:lang w:val="en-US"/>
+        </w:rPr>
+        <w:t>ui</w:t>
+      </w:r>
+      <w:proofErr w:type="spellEnd"/>
+      <w:r>
+        <w:rPr>
+          <w:lang w:val="en-US"/>
+        </w:rPr>
+        <w:t>’ itself</w:t>
       </w:r>
     </w:p>
     <w:p>
@@ -1090,11 +1362,19 @@
         </w:rPr>
         <w:t xml:space="preserve">Caching and </w:t>
       </w:r>
-      <w:r>
-        <w:rPr>
-          <w:lang w:val="en-US"/>
-        </w:rPr>
-        <w:t xml:space="preserve">Akame cache </w:t>
+      <w:proofErr w:type="spellStart"/>
+      <w:r>
+        <w:rPr>
+          <w:lang w:val="en-US"/>
+        </w:rPr>
+        <w:t>Akame</w:t>
+      </w:r>
+      <w:proofErr w:type="spellEnd"/>
+      <w:r>
+        <w:rPr>
+          <w:lang w:val="en-US"/>
+        </w:rPr>
+        <w:t xml:space="preserve"> cache </w:t>
       </w:r>
       <w:r>
         <w:rPr>
@@ -1142,8 +1422,44 @@
         <w:rPr>
           <w:lang w:val="en-US"/>
         </w:rPr>
-        <w:t>Creating env file for the react application to configure the API url. Right now it is in config.ts</w:t>
-      </w:r>
+        <w:t xml:space="preserve">Creating env file for the react application to configure the API </w:t>
+      </w:r>
+      <w:proofErr w:type="spellStart"/>
+      <w:r>
+        <w:rPr>
+          <w:lang w:val="en-US"/>
+        </w:rPr>
+        <w:t>url</w:t>
+      </w:r>
+      <w:proofErr w:type="spellEnd"/>
+      <w:r>
+        <w:rPr>
+          <w:lang w:val="en-US"/>
+        </w:rPr>
+        <w:t xml:space="preserve">. Right </w:t>
+      </w:r>
+      <w:proofErr w:type="gramStart"/>
+      <w:r>
+        <w:rPr>
+          <w:lang w:val="en-US"/>
+        </w:rPr>
+        <w:t>now</w:t>
+      </w:r>
+      <w:proofErr w:type="gramEnd"/>
+      <w:r>
+        <w:rPr>
+          <w:lang w:val="en-US"/>
+        </w:rPr>
+        <w:t xml:space="preserve"> it is in </w:t>
+      </w:r>
+      <w:proofErr w:type="spellStart"/>
+      <w:r>
+        <w:rPr>
+          <w:lang w:val="en-US"/>
+        </w:rPr>
+        <w:t>config.ts</w:t>
+      </w:r>
+      <w:proofErr w:type="spellEnd"/>
     </w:p>
     <w:p>
       <w:pPr>
@@ -1232,14 +1548,64 @@
         <w:rPr>
           <w:lang w:val="en-US"/>
         </w:rPr>
-        <w:t xml:space="preserve">Update the connectionstring in </w:t>
-      </w:r>
-      <w:r>
-        <w:rPr>
-          <w:lang w:val="en-US"/>
-        </w:rPr>
-        <w:t>\AssetBook\AssetManagement\appsettings.json</w:t>
-      </w:r>
+        <w:t xml:space="preserve">Update the </w:t>
+      </w:r>
+      <w:proofErr w:type="spellStart"/>
+      <w:r>
+        <w:rPr>
+          <w:lang w:val="en-US"/>
+        </w:rPr>
+        <w:t>connectionstring</w:t>
+      </w:r>
+      <w:proofErr w:type="spellEnd"/>
+      <w:r>
+        <w:rPr>
+          <w:lang w:val="en-US"/>
+        </w:rPr>
+        <w:t xml:space="preserve"> in </w:t>
+      </w:r>
+      <w:r>
+        <w:rPr>
+          <w:lang w:val="en-US"/>
+        </w:rPr>
+        <w:t>\</w:t>
+      </w:r>
+      <w:proofErr w:type="spellStart"/>
+      <w:r>
+        <w:rPr>
+          <w:lang w:val="en-US"/>
+        </w:rPr>
+        <w:t>AssetBook</w:t>
+      </w:r>
+      <w:proofErr w:type="spellEnd"/>
+      <w:r>
+        <w:rPr>
+          <w:lang w:val="en-US"/>
+        </w:rPr>
+        <w:t>\</w:t>
+      </w:r>
+      <w:proofErr w:type="spellStart"/>
+      <w:r>
+        <w:rPr>
+          <w:lang w:val="en-US"/>
+        </w:rPr>
+        <w:t>AssetManagement</w:t>
+      </w:r>
+      <w:proofErr w:type="spellEnd"/>
+      <w:r>
+        <w:rPr>
+          <w:lang w:val="en-US"/>
+        </w:rPr>
+        <w:t>\</w:t>
+      </w:r>
+      <w:proofErr w:type="spellStart"/>
+      <w:r>
+        <w:rPr>
+          <w:lang w:val="en-US"/>
+        </w:rPr>
+        <w:t>appsettings.json</w:t>
+      </w:r>
+      <w:proofErr w:type="spellEnd"/>
       <w:r>
         <w:rPr>
           <w:lang w:val="en-US"/>
@@ -1262,7 +1628,21 @@
         <w:rPr>
           <w:lang w:val="en-US"/>
         </w:rPr>
-        <w:t>I have mapped azure sql server by default. Please let me know the IP address, if you want to use the same SQL server. I can add it to the firewall settings.</w:t>
+        <w:t xml:space="preserve">I have mapped azure </w:t>
+      </w:r>
+      <w:proofErr w:type="spellStart"/>
+      <w:r>
+        <w:rPr>
+          <w:lang w:val="en-US"/>
+        </w:rPr>
+        <w:t>sql</w:t>
+      </w:r>
+      <w:proofErr w:type="spellEnd"/>
+      <w:r>
+        <w:rPr>
+          <w:lang w:val="en-US"/>
+        </w:rPr>
+        <w:t xml:space="preserve"> server by default. Please let me know the IP address, if you want to use the same SQL server. I can add it to the firewall settings.</w:t>
       </w:r>
     </w:p>
     <w:p>
@@ -1315,6 +1695,7 @@
         </w:rPr>
         <w:t xml:space="preserve">, update the same in </w:t>
       </w:r>
+      <w:proofErr w:type="spellStart"/>
       <w:r>
         <w:rPr>
           <w:rFonts w:ascii="Consolas" w:hAnsi="Consolas" w:cs="Consolas"/>
@@ -1322,14 +1703,9 @@
           <w:sz w:val="19"/>
           <w:szCs w:val="19"/>
         </w:rPr>
-        <w:t xml:space="preserve">CorsOptions origin </w:t>
-      </w:r>
-      <w:r>
-        <w:rPr>
-          <w:lang w:val="en-US"/>
-        </w:rPr>
-        <w:t>in</w:t>
-      </w:r>
+        <w:t>CorsOptions</w:t>
+      </w:r>
+      <w:proofErr w:type="spellEnd"/>
       <w:r>
         <w:rPr>
           <w:rFonts w:ascii="Consolas" w:hAnsi="Consolas" w:cs="Consolas"/>
@@ -1337,14 +1713,59 @@
           <w:sz w:val="19"/>
           <w:szCs w:val="19"/>
         </w:rPr>
+        <w:t xml:space="preserve"> origin </w:t>
+      </w:r>
+      <w:r>
+        <w:rPr>
+          <w:lang w:val="en-US"/>
+        </w:rPr>
+        <w:t>in</w:t>
+      </w:r>
+      <w:r>
+        <w:rPr>
+          <w:rFonts w:ascii="Consolas" w:hAnsi="Consolas" w:cs="Consolas"/>
+          <w:color w:val="2E75B6"/>
+          <w:sz w:val="19"/>
+          <w:szCs w:val="19"/>
+        </w:rPr>
         <w:t xml:space="preserve"> </w:t>
       </w:r>
-      <w:r>
-        <w:rPr>
-          <w:lang w:val="en-US"/>
-        </w:rPr>
-        <w:t>AssetBook\AssetManagement\appsettings.json</w:t>
-      </w:r>
+      <w:proofErr w:type="spellStart"/>
+      <w:r>
+        <w:rPr>
+          <w:lang w:val="en-US"/>
+        </w:rPr>
+        <w:t>AssetBook</w:t>
+      </w:r>
+      <w:proofErr w:type="spellEnd"/>
+      <w:r>
+        <w:rPr>
+          <w:lang w:val="en-US"/>
+        </w:rPr>
+        <w:t>\</w:t>
+      </w:r>
+      <w:proofErr w:type="spellStart"/>
+      <w:r>
+        <w:rPr>
+          <w:lang w:val="en-US"/>
+        </w:rPr>
+        <w:t>AssetManagement</w:t>
+      </w:r>
+      <w:proofErr w:type="spellEnd"/>
+      <w:r>
+        <w:rPr>
+          <w:lang w:val="en-US"/>
+        </w:rPr>
+        <w:t>\</w:t>
+      </w:r>
+      <w:proofErr w:type="spellStart"/>
+      <w:r>
+        <w:rPr>
+          <w:lang w:val="en-US"/>
+        </w:rPr>
+        <w:t>appsettings.json</w:t>
+      </w:r>
+      <w:proofErr w:type="spellEnd"/>
       <w:r>
         <w:rPr>
           <w:lang w:val="en-US"/>
@@ -1381,7 +1802,63 @@
         <w:rPr>
           <w:lang w:val="en-US"/>
         </w:rPr>
-        <w:t>If at all the baseurl for the api needs a change, it needs to be updated in ‘src/config.ts’. This is because currently I have not created the env configuration</w:t>
+        <w:t xml:space="preserve">If at all the </w:t>
+      </w:r>
+      <w:proofErr w:type="spellStart"/>
+      <w:r>
+        <w:rPr>
+          <w:lang w:val="en-US"/>
+        </w:rPr>
+        <w:t>baseurl</w:t>
+      </w:r>
+      <w:proofErr w:type="spellEnd"/>
+      <w:r>
+        <w:rPr>
+          <w:lang w:val="en-US"/>
+        </w:rPr>
+        <w:t xml:space="preserve"> for the </w:t>
+      </w:r>
+      <w:proofErr w:type="spellStart"/>
+      <w:r>
+        <w:rPr>
+          <w:lang w:val="en-US"/>
+        </w:rPr>
+        <w:t>api</w:t>
+      </w:r>
+      <w:proofErr w:type="spellEnd"/>
+      <w:r>
+        <w:rPr>
+          <w:lang w:val="en-US"/>
+        </w:rPr>
+        <w:t xml:space="preserve"> needs a change, it needs to be updated in ‘</w:t>
+      </w:r>
+      <w:proofErr w:type="spellStart"/>
+      <w:r>
+        <w:rPr>
+          <w:lang w:val="en-US"/>
+        </w:rPr>
+        <w:t>src</w:t>
+      </w:r>
+      <w:proofErr w:type="spellEnd"/>
+      <w:r>
+        <w:rPr>
+          <w:lang w:val="en-US"/>
+        </w:rPr>
+        <w:t>/</w:t>
+      </w:r>
+      <w:proofErr w:type="spellStart"/>
+      <w:r>
+        <w:rPr>
+          <w:lang w:val="en-US"/>
+        </w:rPr>
+        <w:t>config.ts</w:t>
+      </w:r>
+      <w:proofErr w:type="spellEnd"/>
+      <w:r>
+        <w:rPr>
+          <w:lang w:val="en-US"/>
+        </w:rPr>
+        <w:t>’. This is because currently I have not created the env configuration</w:t>
       </w:r>
       <w:r>
         <w:rPr>

</xml_diff>

<commit_message>
Updated document for frontend clearing.
</commit_message>
<xml_diff>
--- a/Asset Management.docx
+++ b/Asset Management.docx
@@ -63,21 +63,7 @@
         <w:rPr>
           <w:lang w:val="en-US"/>
         </w:rPr>
-        <w:t xml:space="preserve">This can be achieved by using the </w:t>
-      </w:r>
-      <w:proofErr w:type="spellStart"/>
-      <w:r>
-        <w:rPr>
-          <w:lang w:val="en-US"/>
-        </w:rPr>
-        <w:t>AnalyzeImage</w:t>
-      </w:r>
-      <w:proofErr w:type="spellEnd"/>
-      <w:r>
-        <w:rPr>
-          <w:lang w:val="en-US"/>
-        </w:rPr>
-        <w:t xml:space="preserve"> functionality of computer vision</w:t>
+        <w:t>This can be achieved by using the AnalyzeImage functionality of computer vision</w:t>
       </w:r>
     </w:p>
     <w:p>
@@ -113,66 +99,8 @@
         <w:rPr>
           <w:lang w:val="en-US"/>
         </w:rPr>
-        <w:t xml:space="preserve">Since this </w:t>
-      </w:r>
-      <w:proofErr w:type="gramStart"/>
-      <w:r>
-        <w:rPr>
-          <w:lang w:val="en-US"/>
-        </w:rPr>
-        <w:t>has to</w:t>
-      </w:r>
-      <w:proofErr w:type="gramEnd"/>
-      <w:r>
-        <w:rPr>
-          <w:lang w:val="en-US"/>
-        </w:rPr>
-        <w:t xml:space="preserve"> be executed in parallel thread, and </w:t>
-      </w:r>
-      <w:proofErr w:type="spellStart"/>
-      <w:r>
-        <w:rPr>
-          <w:lang w:val="en-US"/>
-        </w:rPr>
-        <w:t>datacontext</w:t>
-      </w:r>
-      <w:proofErr w:type="spellEnd"/>
-      <w:r>
-        <w:rPr>
-          <w:lang w:val="en-US"/>
-        </w:rPr>
-        <w:t xml:space="preserve"> is in scoped state, </w:t>
-      </w:r>
-      <w:proofErr w:type="spellStart"/>
-      <w:r>
-        <w:rPr>
-          <w:lang w:val="en-US"/>
-        </w:rPr>
-        <w:t>IServicescopeFactory</w:t>
-      </w:r>
-      <w:proofErr w:type="spellEnd"/>
-      <w:r>
-        <w:rPr>
-          <w:lang w:val="en-US"/>
-        </w:rPr>
-        <w:t xml:space="preserve"> needs to be injected, so that </w:t>
-      </w:r>
-      <w:proofErr w:type="spellStart"/>
-      <w:r>
-        <w:rPr>
-          <w:lang w:val="en-US"/>
-        </w:rPr>
-        <w:t>datacontext</w:t>
-      </w:r>
-      <w:proofErr w:type="spellEnd"/>
-      <w:r>
-        <w:rPr>
-          <w:lang w:val="en-US"/>
-        </w:rPr>
-        <w:t xml:space="preserve"> can be created on the fly, whenever the thread is executed. </w:t>
-      </w:r>
-      <w:bookmarkStart w:id="0" w:name="_GoBack"/>
-      <w:bookmarkEnd w:id="0"/>
+        <w:t xml:space="preserve">Since this has to be executed in parallel thread, and datacontext is in scoped state, IServicescopeFactory needs to be injected, so that datacontext can be created on the fly, whenever the thread is executed. </w:t>
+      </w:r>
     </w:p>
     <w:p>
       <w:pPr>
@@ -420,21 +348,7 @@
         <w:rPr>
           <w:lang w:val="en-US"/>
         </w:rPr>
-        <w:t xml:space="preserve"> When running the solution for the first time, the migration of </w:t>
-      </w:r>
-      <w:proofErr w:type="spellStart"/>
-      <w:r>
-        <w:rPr>
-          <w:lang w:val="en-US"/>
-        </w:rPr>
-        <w:t>sql</w:t>
-      </w:r>
-      <w:proofErr w:type="spellEnd"/>
-      <w:r>
-        <w:rPr>
-          <w:lang w:val="en-US"/>
-        </w:rPr>
-        <w:t xml:space="preserve"> process is automatically done and the first row for Asset table is seeded. The first row is seeded as below.</w:t>
+        <w:t xml:space="preserve"> When running the solution for the first time, the migration of sql process is automatically done and the first row for Asset table is seeded. The first row is seeded as below.</w:t>
       </w:r>
     </w:p>
     <w:p>
@@ -528,21 +442,7 @@
         <w:rPr>
           <w:lang w:val="en-US"/>
         </w:rPr>
-        <w:t xml:space="preserve">. Swagger has been configured to test the rest </w:t>
-      </w:r>
-      <w:proofErr w:type="spellStart"/>
-      <w:r>
-        <w:rPr>
-          <w:lang w:val="en-US"/>
-        </w:rPr>
-        <w:t>api</w:t>
-      </w:r>
-      <w:proofErr w:type="spellEnd"/>
-      <w:r>
-        <w:rPr>
-          <w:lang w:val="en-US"/>
-        </w:rPr>
-        <w:t>.</w:t>
+        <w:t>. Swagger has been configured to test the rest api.</w:t>
       </w:r>
     </w:p>
     <w:p>
@@ -694,41 +594,13 @@
         <w:rPr>
           <w:lang w:val="en-US"/>
         </w:rPr>
-        <w:t>“</w:t>
-      </w:r>
-      <w:proofErr w:type="spellStart"/>
-      <w:r>
-        <w:rPr>
-          <w:lang w:val="en-US"/>
-        </w:rPr>
-        <w:t>Dirico</w:t>
-      </w:r>
-      <w:proofErr w:type="spellEnd"/>
-      <w:r>
-        <w:rPr>
-          <w:lang w:val="en-US"/>
-        </w:rPr>
-        <w:t xml:space="preserve"> Parent”</w:t>
-      </w:r>
-      <w:r>
-        <w:rPr>
-          <w:lang w:val="en-US"/>
-        </w:rPr>
-        <w:t xml:space="preserve"> with </w:t>
-      </w:r>
-      <w:proofErr w:type="spellStart"/>
-      <w:r>
-        <w:rPr>
-          <w:lang w:val="en-US"/>
-        </w:rPr>
-        <w:t>assetId</w:t>
-      </w:r>
-      <w:proofErr w:type="spellEnd"/>
-      <w:r>
-        <w:rPr>
-          <w:lang w:val="en-US"/>
-        </w:rPr>
-        <w:t xml:space="preserve"> “1”</w:t>
+        <w:t>“Dirico Parent”</w:t>
+      </w:r>
+      <w:r>
+        <w:rPr>
+          <w:lang w:val="en-US"/>
+        </w:rPr>
+        <w:t xml:space="preserve"> with assetId “1”</w:t>
       </w:r>
     </w:p>
     <w:p>
@@ -747,14 +619,7 @@
         <w:rPr>
           <w:lang w:val="en-US"/>
         </w:rPr>
-        <w:t xml:space="preserve">ed </w:t>
-      </w:r>
-      <w:proofErr w:type="gramStart"/>
-      <w:r>
-        <w:rPr>
-          <w:lang w:val="en-US"/>
-        </w:rPr>
-        <w:t xml:space="preserve">in </w:t>
+        <w:t xml:space="preserve">ed in </w:t>
       </w:r>
       <w:r>
         <w:rPr>
@@ -762,7 +627,6 @@
         </w:rPr>
         <w:t xml:space="preserve"> asset</w:t>
       </w:r>
-      <w:proofErr w:type="gramEnd"/>
       <w:r>
         <w:rPr>
           <w:lang w:val="en-US"/>
@@ -786,21 +650,7 @@
         <w:rPr>
           <w:lang w:val="en-US"/>
         </w:rPr>
-        <w:t xml:space="preserve">More higher clarity pictures can be created for variants if required. Currently I have used the default </w:t>
-      </w:r>
-      <w:proofErr w:type="spellStart"/>
-      <w:r>
-        <w:rPr>
-          <w:lang w:val="en-US"/>
-        </w:rPr>
-        <w:t>GetThumbnail</w:t>
-      </w:r>
-      <w:proofErr w:type="spellEnd"/>
-      <w:r>
-        <w:rPr>
-          <w:lang w:val="en-US"/>
-        </w:rPr>
-        <w:t xml:space="preserve"> version for less complexity.  Computer vision for thumbnail creation by default can only generate with a maximum height and width of 1040. </w:t>
+        <w:t xml:space="preserve">More higher clarity pictures can be created for variants if required. Currently I have used the default GetThumbnail version for less complexity.  Computer vision for thumbnail creation by default can only generate with a maximum height and width of 1040. </w:t>
       </w:r>
       <w:r>
         <w:rPr>
@@ -848,21 +698,7 @@
         <w:rPr>
           <w:lang w:val="en-US"/>
         </w:rPr>
-        <w:t xml:space="preserve"> Below </w:t>
-      </w:r>
-      <w:proofErr w:type="gramStart"/>
-      <w:r>
-        <w:rPr>
-          <w:lang w:val="en-US"/>
-        </w:rPr>
-        <w:t>is</w:t>
-      </w:r>
-      <w:proofErr w:type="gramEnd"/>
-      <w:r>
-        <w:rPr>
-          <w:lang w:val="en-US"/>
-        </w:rPr>
-        <w:t xml:space="preserve"> the seeded values</w:t>
+        <w:t xml:space="preserve"> Below is the seeded values</w:t>
       </w:r>
     </w:p>
     <w:p>
@@ -966,21 +802,7 @@
         <w:rPr>
           <w:lang w:val="en-US"/>
         </w:rPr>
-        <w:t xml:space="preserve">The homepage has the functionality to add a folder or an image. A </w:t>
-      </w:r>
-      <w:proofErr w:type="spellStart"/>
-      <w:r>
-        <w:rPr>
-          <w:lang w:val="en-US"/>
-        </w:rPr>
-        <w:t>gridlist</w:t>
-      </w:r>
-      <w:proofErr w:type="spellEnd"/>
-      <w:r>
-        <w:rPr>
-          <w:lang w:val="en-US"/>
-        </w:rPr>
-        <w:t xml:space="preserve"> of assets uploaded is also shown. These shown images are thumbnails.</w:t>
+        <w:t>The homepage has the functionality to add a folder or an image. A gridlist of assets uploaded is also shown. These shown images are thumbnails.</w:t>
       </w:r>
     </w:p>
     <w:p>
@@ -998,21 +820,7 @@
         <w:rPr>
           <w:lang w:val="en-US"/>
         </w:rPr>
-        <w:t xml:space="preserve">The </w:t>
-      </w:r>
-      <w:proofErr w:type="spellStart"/>
-      <w:r>
-        <w:rPr>
-          <w:lang w:val="en-US"/>
-        </w:rPr>
-        <w:t>assetdetails</w:t>
-      </w:r>
-      <w:proofErr w:type="spellEnd"/>
-      <w:r>
-        <w:rPr>
-          <w:lang w:val="en-US"/>
-        </w:rPr>
-        <w:t xml:space="preserve"> page shows the actual image and the variants created in background</w:t>
+        <w:t>The assetdetails page shows the actual image and the variants created in background</w:t>
       </w:r>
     </w:p>
     <w:p>
@@ -1036,21 +844,7 @@
         <w:rPr>
           <w:lang w:val="en-US"/>
         </w:rPr>
-        <w:t xml:space="preserve">The </w:t>
-      </w:r>
-      <w:proofErr w:type="spellStart"/>
-      <w:r>
-        <w:rPr>
-          <w:lang w:val="en-US"/>
-        </w:rPr>
-        <w:t>folderstruct</w:t>
-      </w:r>
-      <w:proofErr w:type="spellEnd"/>
-      <w:r>
-        <w:rPr>
-          <w:lang w:val="en-US"/>
-        </w:rPr>
-        <w:t xml:space="preserve"> component </w:t>
+        <w:t xml:space="preserve">The folderstruct component </w:t>
       </w:r>
       <w:r>
         <w:rPr>
@@ -1142,21 +936,7 @@
         <w:rPr>
           <w:lang w:val="en-US"/>
         </w:rPr>
-        <w:t xml:space="preserve">Only trigger the get request when more media is required for </w:t>
-      </w:r>
-      <w:proofErr w:type="spellStart"/>
-      <w:r>
-        <w:rPr>
-          <w:lang w:val="en-US"/>
-        </w:rPr>
-        <w:t>eg</w:t>
-      </w:r>
-      <w:proofErr w:type="spellEnd"/>
-      <w:r>
-        <w:rPr>
-          <w:lang w:val="en-US"/>
-        </w:rPr>
-        <w:t xml:space="preserve"> when scrolling</w:t>
+        <w:t>Only trigger the get request when more media is required for eg when scrolling</w:t>
       </w:r>
     </w:p>
     <w:p>
@@ -1228,14 +1008,7 @@
         <w:rPr>
           <w:lang w:val="en-US"/>
         </w:rPr>
-        <w:t xml:space="preserve">Showing responsive designs for </w:t>
-      </w:r>
-      <w:proofErr w:type="spellStart"/>
-      <w:r>
-        <w:rPr>
-          <w:lang w:val="en-US"/>
-        </w:rPr>
-        <w:t>grid</w:t>
+        <w:t>Showing responsive designs for grid</w:t>
       </w:r>
       <w:r>
         <w:rPr>
@@ -1243,7 +1016,6 @@
         </w:rPr>
         <w:t>list</w:t>
       </w:r>
-      <w:proofErr w:type="spellEnd"/>
       <w:r>
         <w:rPr>
           <w:lang w:val="en-US"/>
@@ -1266,35 +1038,7 @@
         <w:rPr>
           <w:lang w:val="en-US"/>
         </w:rPr>
-        <w:t xml:space="preserve">I used the </w:t>
-      </w:r>
-      <w:proofErr w:type="spellStart"/>
-      <w:r>
-        <w:rPr>
-          <w:lang w:val="en-US"/>
-        </w:rPr>
-        <w:t>gridlist</w:t>
-      </w:r>
-      <w:proofErr w:type="spellEnd"/>
-      <w:r>
-        <w:rPr>
-          <w:lang w:val="en-US"/>
-        </w:rPr>
-        <w:t xml:space="preserve"> with material UI. I was not able to implement responsiveness directly. I think I need to use the default grid in ‘material </w:t>
-      </w:r>
-      <w:proofErr w:type="spellStart"/>
-      <w:r>
-        <w:rPr>
-          <w:lang w:val="en-US"/>
-        </w:rPr>
-        <w:t>ui</w:t>
-      </w:r>
-      <w:proofErr w:type="spellEnd"/>
-      <w:r>
-        <w:rPr>
-          <w:lang w:val="en-US"/>
-        </w:rPr>
-        <w:t>’ itself</w:t>
+        <w:t>I used the gridlist with material UI. I was not able to implement responsiveness directly. I think I need to use the default grid in ‘material ui’ itself</w:t>
       </w:r>
     </w:p>
     <w:p>
@@ -1319,6 +1063,26 @@
       <w:pPr>
         <w:pStyle w:val="ListParagraph"/>
         <w:numPr>
+          <w:ilvl w:val="1"/>
+          <w:numId w:val="2"/>
+        </w:numPr>
+        <w:rPr>
+          <w:lang w:val="en-US"/>
+        </w:rPr>
+      </w:pPr>
+      <w:r>
+        <w:rPr>
+          <w:lang w:val="en-US"/>
+        </w:rPr>
+        <w:t>Clear up image once uploaded. This control for image uploading is basically used in popups. Thus in popups it is disposed.</w:t>
+      </w:r>
+      <w:bookmarkStart w:id="0" w:name="_GoBack"/>
+      <w:bookmarkEnd w:id="0"/>
+    </w:p>
+    <w:p>
+      <w:pPr>
+        <w:pStyle w:val="ListParagraph"/>
+        <w:numPr>
           <w:ilvl w:val="0"/>
           <w:numId w:val="2"/>
         </w:numPr>
@@ -1362,19 +1126,11 @@
         </w:rPr>
         <w:t xml:space="preserve">Caching and </w:t>
       </w:r>
-      <w:proofErr w:type="spellStart"/>
-      <w:r>
-        <w:rPr>
-          <w:lang w:val="en-US"/>
-        </w:rPr>
-        <w:t>Akame</w:t>
-      </w:r>
-      <w:proofErr w:type="spellEnd"/>
-      <w:r>
-        <w:rPr>
-          <w:lang w:val="en-US"/>
-        </w:rPr>
-        <w:t xml:space="preserve"> cache </w:t>
+      <w:r>
+        <w:rPr>
+          <w:lang w:val="en-US"/>
+        </w:rPr>
+        <w:t xml:space="preserve">Akame cache </w:t>
       </w:r>
       <w:r>
         <w:rPr>
@@ -1422,44 +1178,9 @@
         <w:rPr>
           <w:lang w:val="en-US"/>
         </w:rPr>
-        <w:t xml:space="preserve">Creating env file for the react application to configure the API </w:t>
-      </w:r>
-      <w:proofErr w:type="spellStart"/>
-      <w:r>
-        <w:rPr>
-          <w:lang w:val="en-US"/>
-        </w:rPr>
-        <w:t>url</w:t>
-      </w:r>
-      <w:proofErr w:type="spellEnd"/>
-      <w:r>
-        <w:rPr>
-          <w:lang w:val="en-US"/>
-        </w:rPr>
-        <w:t xml:space="preserve">. Right </w:t>
-      </w:r>
-      <w:proofErr w:type="gramStart"/>
-      <w:r>
-        <w:rPr>
-          <w:lang w:val="en-US"/>
-        </w:rPr>
-        <w:t>now</w:t>
-      </w:r>
-      <w:proofErr w:type="gramEnd"/>
-      <w:r>
-        <w:rPr>
-          <w:lang w:val="en-US"/>
-        </w:rPr>
-        <w:t xml:space="preserve"> it is in </w:t>
-      </w:r>
-      <w:proofErr w:type="spellStart"/>
-      <w:r>
-        <w:rPr>
-          <w:lang w:val="en-US"/>
-        </w:rPr>
-        <w:t>config.ts</w:t>
-      </w:r>
-      <w:proofErr w:type="spellEnd"/>
+        <w:lastRenderedPageBreak/>
+        <w:t>Creating env file for the react application to configure the API url. Right now it is in config.ts</w:t>
+      </w:r>
     </w:p>
     <w:p>
       <w:pPr>
@@ -1548,64 +1269,14 @@
         <w:rPr>
           <w:lang w:val="en-US"/>
         </w:rPr>
-        <w:t xml:space="preserve">Update the </w:t>
-      </w:r>
-      <w:proofErr w:type="spellStart"/>
-      <w:r>
-        <w:rPr>
-          <w:lang w:val="en-US"/>
-        </w:rPr>
-        <w:t>connectionstring</w:t>
-      </w:r>
-      <w:proofErr w:type="spellEnd"/>
-      <w:r>
-        <w:rPr>
-          <w:lang w:val="en-US"/>
-        </w:rPr>
-        <w:t xml:space="preserve"> in </w:t>
-      </w:r>
-      <w:r>
-        <w:rPr>
-          <w:lang w:val="en-US"/>
-        </w:rPr>
-        <w:t>\</w:t>
-      </w:r>
-      <w:proofErr w:type="spellStart"/>
-      <w:r>
-        <w:rPr>
-          <w:lang w:val="en-US"/>
-        </w:rPr>
-        <w:t>AssetBook</w:t>
-      </w:r>
-      <w:proofErr w:type="spellEnd"/>
-      <w:r>
-        <w:rPr>
-          <w:lang w:val="en-US"/>
-        </w:rPr>
-        <w:t>\</w:t>
-      </w:r>
-      <w:proofErr w:type="spellStart"/>
-      <w:r>
-        <w:rPr>
-          <w:lang w:val="en-US"/>
-        </w:rPr>
-        <w:t>AssetManagement</w:t>
-      </w:r>
-      <w:proofErr w:type="spellEnd"/>
-      <w:r>
-        <w:rPr>
-          <w:lang w:val="en-US"/>
-        </w:rPr>
-        <w:t>\</w:t>
-      </w:r>
-      <w:proofErr w:type="spellStart"/>
-      <w:r>
-        <w:rPr>
-          <w:lang w:val="en-US"/>
-        </w:rPr>
-        <w:t>appsettings.json</w:t>
-      </w:r>
-      <w:proofErr w:type="spellEnd"/>
+        <w:t xml:space="preserve">Update the connectionstring in </w:t>
+      </w:r>
+      <w:r>
+        <w:rPr>
+          <w:lang w:val="en-US"/>
+        </w:rPr>
+        <w:t>\AssetBook\AssetManagement\appsettings.json</w:t>
+      </w:r>
       <w:r>
         <w:rPr>
           <w:lang w:val="en-US"/>
@@ -1628,21 +1299,7 @@
         <w:rPr>
           <w:lang w:val="en-US"/>
         </w:rPr>
-        <w:t xml:space="preserve">I have mapped azure </w:t>
-      </w:r>
-      <w:proofErr w:type="spellStart"/>
-      <w:r>
-        <w:rPr>
-          <w:lang w:val="en-US"/>
-        </w:rPr>
-        <w:t>sql</w:t>
-      </w:r>
-      <w:proofErr w:type="spellEnd"/>
-      <w:r>
-        <w:rPr>
-          <w:lang w:val="en-US"/>
-        </w:rPr>
-        <w:t xml:space="preserve"> server by default. Please let me know the IP address, if you want to use the same SQL server. I can add it to the firewall settings.</w:t>
+        <w:t>I have mapped azure sql server by default. Please let me know the IP address, if you want to use the same SQL server. I can add it to the firewall settings.</w:t>
       </w:r>
     </w:p>
     <w:p>
@@ -1695,7 +1352,6 @@
         </w:rPr>
         <w:t xml:space="preserve">, update the same in </w:t>
       </w:r>
-      <w:proofErr w:type="spellStart"/>
       <w:r>
         <w:rPr>
           <w:rFonts w:ascii="Consolas" w:hAnsi="Consolas" w:cs="Consolas"/>
@@ -1703,9 +1359,14 @@
           <w:sz w:val="19"/>
           <w:szCs w:val="19"/>
         </w:rPr>
-        <w:t>CorsOptions</w:t>
-      </w:r>
-      <w:proofErr w:type="spellEnd"/>
+        <w:t xml:space="preserve">CorsOptions origin </w:t>
+      </w:r>
+      <w:r>
+        <w:rPr>
+          <w:lang w:val="en-US"/>
+        </w:rPr>
+        <w:t>in</w:t>
+      </w:r>
       <w:r>
         <w:rPr>
           <w:rFonts w:ascii="Consolas" w:hAnsi="Consolas" w:cs="Consolas"/>
@@ -1713,59 +1374,14 @@
           <w:sz w:val="19"/>
           <w:szCs w:val="19"/>
         </w:rPr>
-        <w:t xml:space="preserve"> origin </w:t>
-      </w:r>
-      <w:r>
-        <w:rPr>
-          <w:lang w:val="en-US"/>
-        </w:rPr>
-        <w:t>in</w:t>
-      </w:r>
-      <w:r>
-        <w:rPr>
-          <w:rFonts w:ascii="Consolas" w:hAnsi="Consolas" w:cs="Consolas"/>
-          <w:color w:val="2E75B6"/>
-          <w:sz w:val="19"/>
-          <w:szCs w:val="19"/>
-        </w:rPr>
         <w:t xml:space="preserve"> </w:t>
       </w:r>
-      <w:proofErr w:type="spellStart"/>
-      <w:r>
-        <w:rPr>
-          <w:lang w:val="en-US"/>
-        </w:rPr>
-        <w:t>AssetBook</w:t>
-      </w:r>
-      <w:proofErr w:type="spellEnd"/>
-      <w:r>
-        <w:rPr>
-          <w:lang w:val="en-US"/>
-        </w:rPr>
-        <w:t>\</w:t>
-      </w:r>
-      <w:proofErr w:type="spellStart"/>
-      <w:r>
-        <w:rPr>
-          <w:lang w:val="en-US"/>
-        </w:rPr>
-        <w:t>AssetManagement</w:t>
-      </w:r>
-      <w:proofErr w:type="spellEnd"/>
-      <w:r>
-        <w:rPr>
-          <w:lang w:val="en-US"/>
-        </w:rPr>
-        <w:t>\</w:t>
-      </w:r>
-      <w:proofErr w:type="spellStart"/>
-      <w:r>
-        <w:rPr>
-          <w:lang w:val="en-US"/>
-        </w:rPr>
-        <w:t>appsettings.json</w:t>
-      </w:r>
-      <w:proofErr w:type="spellEnd"/>
+      <w:r>
+        <w:rPr>
+          <w:lang w:val="en-US"/>
+        </w:rPr>
+        <w:t>AssetBook\AssetManagement\appsettings.json</w:t>
+      </w:r>
       <w:r>
         <w:rPr>
           <w:lang w:val="en-US"/>
@@ -1802,63 +1418,7 @@
         <w:rPr>
           <w:lang w:val="en-US"/>
         </w:rPr>
-        <w:t xml:space="preserve">If at all the </w:t>
-      </w:r>
-      <w:proofErr w:type="spellStart"/>
-      <w:r>
-        <w:rPr>
-          <w:lang w:val="en-US"/>
-        </w:rPr>
-        <w:t>baseurl</w:t>
-      </w:r>
-      <w:proofErr w:type="spellEnd"/>
-      <w:r>
-        <w:rPr>
-          <w:lang w:val="en-US"/>
-        </w:rPr>
-        <w:t xml:space="preserve"> for the </w:t>
-      </w:r>
-      <w:proofErr w:type="spellStart"/>
-      <w:r>
-        <w:rPr>
-          <w:lang w:val="en-US"/>
-        </w:rPr>
-        <w:t>api</w:t>
-      </w:r>
-      <w:proofErr w:type="spellEnd"/>
-      <w:r>
-        <w:rPr>
-          <w:lang w:val="en-US"/>
-        </w:rPr>
-        <w:t xml:space="preserve"> needs a change, it needs to be updated in ‘</w:t>
-      </w:r>
-      <w:proofErr w:type="spellStart"/>
-      <w:r>
-        <w:rPr>
-          <w:lang w:val="en-US"/>
-        </w:rPr>
-        <w:t>src</w:t>
-      </w:r>
-      <w:proofErr w:type="spellEnd"/>
-      <w:r>
-        <w:rPr>
-          <w:lang w:val="en-US"/>
-        </w:rPr>
-        <w:t>/</w:t>
-      </w:r>
-      <w:proofErr w:type="spellStart"/>
-      <w:r>
-        <w:rPr>
-          <w:lang w:val="en-US"/>
-        </w:rPr>
-        <w:t>config.ts</w:t>
-      </w:r>
-      <w:proofErr w:type="spellEnd"/>
-      <w:r>
-        <w:rPr>
-          <w:lang w:val="en-US"/>
-        </w:rPr>
-        <w:t>’. This is because currently I have not created the env configuration</w:t>
+        <w:t>If at all the baseurl for the api needs a change, it needs to be updated in ‘src/config.ts’. This is because currently I have not created the env configuration</w:t>
       </w:r>
       <w:r>
         <w:rPr>

</xml_diff>